<commit_message>
update to add units
</commit_message>
<xml_diff>
--- a/nzgrapher/pdfs/c.docx
+++ b/nzgrapher/pdfs/c.docx
@@ -402,7 +402,7 @@
                 <w:noProof/>
                 <w:webHidden/>
               </w:rPr>
-              <w:t>3</w:t>
+              <w:t>2</w:t>
             </w:r>
             <w:r>
               <w:rPr>
@@ -1201,21 +1201,7 @@
                 <w:rStyle w:val="Hyperlink"/>
                 <w:noProof/>
               </w:rPr>
-              <w:t>TS - Se</w:t>
-            </w:r>
-            <w:r>
-              <w:rPr>
-                <w:rStyle w:val="Hyperlink"/>
-                <w:noProof/>
-              </w:rPr>
-              <w:t>a</w:t>
-            </w:r>
-            <w:r>
-              <w:rPr>
-                <w:rStyle w:val="Hyperlink"/>
-                <w:noProof/>
-              </w:rPr>
-              <w:t xml:space="preserve"> Ice</w:t>
+              <w:t>TS - Sea Ice</w:t>
             </w:r>
             <w:r>
               <w:rPr>
@@ -2953,21 +2939,21 @@
       <w:bookmarkStart w:id="8" w:name="_Toc503796532"/>
       <w:bookmarkEnd w:id="7"/>
       <w:r>
+        <w:t>Empty Dataset for Editing</w:t>
+      </w:r>
+      <w:bookmarkEnd w:id="8"/>
+    </w:p>
+    <w:p>
+      <w:pPr>
+        <w:spacing w:after="0" w:line="240" w:lineRule="auto"/>
+      </w:pPr>
+    </w:p>
+    <w:p>
+      <w:pPr>
+        <w:spacing w:after="0" w:line="240" w:lineRule="auto"/>
+      </w:pPr>
+      <w:r>
         <w:lastRenderedPageBreak/>
-        <w:t>Empty Dataset for Editing</w:t>
-      </w:r>
-      <w:bookmarkEnd w:id="8"/>
-    </w:p>
-    <w:p>
-      <w:pPr>
-        <w:spacing w:after="0" w:line="240" w:lineRule="auto"/>
-      </w:pPr>
-    </w:p>
-    <w:p>
-      <w:pPr>
-        <w:spacing w:after="0" w:line="240" w:lineRule="auto"/>
-      </w:pPr>
-      <w:r>
         <w:t>This is a blank dataset designed for entering experimental data.</w:t>
       </w:r>
     </w:p>
@@ -3190,13 +3176,8 @@
             <w:pPr>
               <w:spacing w:after="0" w:line="240" w:lineRule="auto"/>
             </w:pPr>
-            <w:proofErr w:type="spellStart"/>
-            <w:r>
-              <w:t>Tok</w:t>
-            </w:r>
-            <w:proofErr w:type="spellEnd"/>
-            <w:r>
-              <w:t>-Southern Tokoeka</w:t>
+            <w:r>
+              <w:t>Tok-Southern Tokoeka</w:t>
             </w:r>
           </w:p>
         </w:tc>
@@ -4118,15 +4099,35 @@
       <w:r>
         <w:t xml:space="preserve">: </w:t>
       </w:r>
-      <w:hyperlink r:id="rId10" w:history="1">
-        <w:r>
-          <w:rPr>
-            <w:rStyle w:val="Hyperlink"/>
-          </w:rPr>
-          <w:t>http://www.fish.govt.nz/mi-nz/Research+Services/Research+Database+Documentation/Cod/default.htm</w:t>
-        </w:r>
-      </w:hyperlink>
-      <w:r>
+      <w:bookmarkStart w:id="17" w:name="_GoBack"/>
+      <w:bookmarkEnd w:id="17"/>
+      <w:r>
+        <w:fldChar w:fldCharType="begin"/>
+      </w:r>
+      <w:r>
+        <w:instrText xml:space="preserve"> HYPERLINK "http://www.fish.govt.nz/mi-nz/Research+Services/Research+Database+Documentation/Cod/default.htm" </w:instrText>
+      </w:r>
+      <w:r>
+        <w:fldChar w:fldCharType="separate"/>
+      </w:r>
+      <w:r>
+        <w:rPr>
+          <w:rStyle w:val="Hyperlink"/>
+          <w:color w:val="5B9BD5" w:themeColor="accent1"/>
+        </w:rPr>
+        <w:t>http://www.fish.govt.nz/mi-nz/Research+Services/Research+Database+Documentation/Cod/default.htm</w:t>
+      </w:r>
+      <w:r>
+        <w:rPr>
+          <w:rStyle w:val="Hyperlink"/>
+          <w:color w:val="5B9BD5" w:themeColor="accent1"/>
+        </w:rPr>
+        <w:fldChar w:fldCharType="end"/>
+      </w:r>
+      <w:r>
+        <w:rPr>
+          <w:color w:val="5B9BD5" w:themeColor="accent1"/>
+        </w:rPr>
         <w:t xml:space="preserve"> </w:t>
       </w:r>
     </w:p>
@@ -4138,7 +4139,7 @@
       </w:tblPr>
       <w:tblGrid>
         <w:gridCol w:w="1785"/>
-        <w:gridCol w:w="4189"/>
+        <w:gridCol w:w="5865"/>
       </w:tblGrid>
       <w:tr>
         <w:tc>
@@ -4233,6 +4234,9 @@
             <w:r>
               <w:t>The total length of the shark</w:t>
             </w:r>
+            <w:r>
+              <w:t xml:space="preserve"> measured in centimetres</w:t>
+            </w:r>
           </w:p>
         </w:tc>
       </w:tr>
@@ -4254,6 +4258,9 @@
           <w:p>
             <w:r>
               <w:t>The fork length of the shark</w:t>
+            </w:r>
+            <w:r>
+              <w:t xml:space="preserve"> measured in centimetres</w:t>
             </w:r>
           </w:p>
         </w:tc>
@@ -4283,7 +4290,7 @@
                     </pic:cNvPicPr>
                   </pic:nvPicPr>
                   <pic:blipFill>
-                    <a:blip r:embed="rId11">
+                    <a:blip r:embed="rId10">
                       <a:extLst>
                         <a:ext uri="{28A0092B-C50C-407E-A947-70E740481C1C}">
                           <a14:useLocalDpi xmlns:a14="http://schemas.microsoft.com/office/drawing/2010/main" val="0"/>
@@ -4319,11 +4326,11 @@
       <w:pPr>
         <w:pStyle w:val="Heading2"/>
       </w:pPr>
-      <w:bookmarkStart w:id="17" w:name="_Toc503796537"/>
+      <w:bookmarkStart w:id="18" w:name="_Toc503796537"/>
       <w:r>
         <w:t>Sports Science</w:t>
       </w:r>
-      <w:bookmarkEnd w:id="17"/>
+      <w:bookmarkEnd w:id="18"/>
     </w:p>
     <w:p>
       <w:pPr>
@@ -4337,7 +4344,7 @@
       <w:r>
         <w:t>The data is real data and comes from </w:t>
       </w:r>
-      <w:hyperlink r:id="rId12" w:history="1">
+      <w:hyperlink r:id="rId11" w:history="1">
         <w:r>
           <w:rPr>
             <w:rStyle w:val="Hyperlink"/>
@@ -5118,9 +5125,9 @@
       <w:pPr>
         <w:pStyle w:val="Heading2"/>
       </w:pPr>
-      <w:bookmarkStart w:id="18" w:name="TOC-TS-Note"/>
-      <w:bookmarkStart w:id="19" w:name="_Toc503796538"/>
-      <w:bookmarkEnd w:id="18"/>
+      <w:bookmarkStart w:id="19" w:name="TOC-TS-Note"/>
+      <w:bookmarkStart w:id="20" w:name="_Toc503796538"/>
+      <w:bookmarkEnd w:id="19"/>
       <w:r>
         <w:lastRenderedPageBreak/>
         <w:t>TS</w:t>
@@ -5128,7 +5135,7 @@
       <w:r>
         <w:t xml:space="preserve"> Note</w:t>
       </w:r>
-      <w:bookmarkEnd w:id="19"/>
+      <w:bookmarkEnd w:id="20"/>
     </w:p>
     <w:p>
       <w:pPr>
@@ -5152,13 +5159,13 @@
       <w:pPr>
         <w:pStyle w:val="Heading2"/>
       </w:pPr>
-      <w:bookmarkStart w:id="20" w:name="TOC-TS---Births-and-Deaths"/>
-      <w:bookmarkStart w:id="21" w:name="_Toc503796539"/>
-      <w:bookmarkEnd w:id="20"/>
+      <w:bookmarkStart w:id="21" w:name="TOC-TS---Births-and-Deaths"/>
+      <w:bookmarkStart w:id="22" w:name="_Toc503796539"/>
+      <w:bookmarkEnd w:id="21"/>
       <w:r>
         <w:t>TS - Births and Deaths</w:t>
       </w:r>
-      <w:bookmarkEnd w:id="21"/>
+      <w:bookmarkEnd w:id="22"/>
     </w:p>
     <w:p>
       <w:pPr>
@@ -5484,13 +5491,13 @@
       <w:pPr>
         <w:pStyle w:val="Heading2"/>
       </w:pPr>
-      <w:bookmarkStart w:id="22" w:name="TOC-TS---Forestry"/>
-      <w:bookmarkStart w:id="23" w:name="_Toc503796540"/>
-      <w:bookmarkEnd w:id="22"/>
+      <w:bookmarkStart w:id="23" w:name="TOC-TS---Forestry"/>
+      <w:bookmarkStart w:id="24" w:name="_Toc503796540"/>
+      <w:bookmarkEnd w:id="23"/>
       <w:r>
         <w:t>TS - Forestry</w:t>
       </w:r>
-      <w:bookmarkEnd w:id="23"/>
+      <w:bookmarkEnd w:id="24"/>
     </w:p>
     <w:p>
       <w:pPr>
@@ -5744,13 +5751,13 @@
       <w:pPr>
         <w:pStyle w:val="Heading2"/>
       </w:pPr>
-      <w:bookmarkStart w:id="24" w:name="TOC-TS---Imports"/>
-      <w:bookmarkStart w:id="25" w:name="_Toc503796541"/>
-      <w:bookmarkEnd w:id="24"/>
+      <w:bookmarkStart w:id="25" w:name="TOC-TS---Imports"/>
+      <w:bookmarkStart w:id="26" w:name="_Toc503796541"/>
+      <w:bookmarkEnd w:id="25"/>
       <w:r>
         <w:t>TS - Imports</w:t>
       </w:r>
-      <w:bookmarkEnd w:id="25"/>
+      <w:bookmarkEnd w:id="26"/>
     </w:p>
     <w:p>
       <w:pPr>
@@ -6172,13 +6179,13 @@
       <w:pPr>
         <w:pStyle w:val="Heading2"/>
       </w:pPr>
-      <w:bookmarkStart w:id="26" w:name="TOC-TS---Jobs"/>
-      <w:bookmarkStart w:id="27" w:name="_Toc503796542"/>
-      <w:bookmarkEnd w:id="26"/>
+      <w:bookmarkStart w:id="27" w:name="TOC-TS---Jobs"/>
+      <w:bookmarkStart w:id="28" w:name="_Toc503796542"/>
+      <w:bookmarkEnd w:id="27"/>
       <w:r>
         <w:t>TS - Jobs</w:t>
       </w:r>
-      <w:bookmarkEnd w:id="27"/>
+      <w:bookmarkEnd w:id="28"/>
     </w:p>
     <w:p>
       <w:pPr>
@@ -6413,21 +6420,21 @@
           <w:b/>
           <w:bCs/>
         </w:rPr>
+        <w:t> </w:t>
+      </w:r>
+    </w:p>
+    <w:p>
+      <w:pPr>
+        <w:pStyle w:val="Heading2"/>
+      </w:pPr>
+      <w:bookmarkStart w:id="29" w:name="TOC-TS---Penguin"/>
+      <w:bookmarkStart w:id="30" w:name="_Toc503796543"/>
+      <w:bookmarkEnd w:id="29"/>
+      <w:r>
         <w:lastRenderedPageBreak/>
-        <w:t> </w:t>
-      </w:r>
-    </w:p>
-    <w:p>
-      <w:pPr>
-        <w:pStyle w:val="Heading2"/>
-      </w:pPr>
-      <w:bookmarkStart w:id="28" w:name="TOC-TS---Penguin"/>
-      <w:bookmarkStart w:id="29" w:name="_Toc503796543"/>
-      <w:bookmarkEnd w:id="28"/>
-      <w:r>
         <w:t>TS - Penguin</w:t>
       </w:r>
-      <w:bookmarkEnd w:id="29"/>
+      <w:bookmarkEnd w:id="30"/>
     </w:p>
     <w:p>
       <w:pPr>
@@ -6622,18 +6629,18 @@
         </w:rPr>
         <w:t> </w:t>
       </w:r>
-      <w:bookmarkStart w:id="30" w:name="TOC-TS---Sea-Ice"/>
-      <w:bookmarkEnd w:id="30"/>
+      <w:bookmarkStart w:id="31" w:name="TOC-TS---Sea-Ice"/>
+      <w:bookmarkEnd w:id="31"/>
     </w:p>
     <w:p>
       <w:pPr>
         <w:pStyle w:val="Heading2"/>
       </w:pPr>
-      <w:bookmarkStart w:id="31" w:name="_Toc503796544"/>
+      <w:bookmarkStart w:id="32" w:name="_Toc503796544"/>
       <w:r>
         <w:t>TS - Sea Ice</w:t>
       </w:r>
-      <w:bookmarkEnd w:id="31"/>
+      <w:bookmarkEnd w:id="32"/>
     </w:p>
     <w:p>
       <w:pPr>
@@ -6888,8 +6895,8 @@
         </w:rPr>
         <w:t>You can find some more info about</w:t>
       </w:r>
-      <w:bookmarkStart w:id="32" w:name="TOC-TS---Sunglasses"/>
-      <w:bookmarkEnd w:id="32"/>
+      <w:bookmarkStart w:id="33" w:name="TOC-TS---Sunglasses"/>
+      <w:bookmarkEnd w:id="33"/>
       <w:r>
         <w:rPr>
           <w:bCs/>
@@ -6904,7 +6911,7 @@
           <w:bCs/>
         </w:rPr>
       </w:pPr>
-      <w:hyperlink r:id="rId13" w:history="1">
+      <w:hyperlink r:id="rId12" w:history="1">
         <w:r>
           <w:rPr>
             <w:rStyle w:val="Hyperlink"/>
@@ -6941,7 +6948,7 @@
         </w:rPr>
         <w:t xml:space="preserve">The April 2017 data was sourced from </w:t>
       </w:r>
-      <w:hyperlink r:id="rId14" w:history="1">
+      <w:hyperlink r:id="rId13" w:history="1">
         <w:r>
           <w:rPr>
             <w:rStyle w:val="Hyperlink"/>
@@ -6970,8 +6977,6 @@
         </w:rPr>
         <w:t>Others have been shared with me from various people directly from NSIDC</w:t>
       </w:r>
-      <w:bookmarkStart w:id="33" w:name="_GoBack"/>
-      <w:bookmarkEnd w:id="33"/>
     </w:p>
     <w:p>
       <w:pPr>
@@ -7488,7 +7493,7 @@
       </w:pPr>
     </w:p>
     <w:sectPr>
-      <w:headerReference w:type="default" r:id="rId15"/>
+      <w:headerReference w:type="default" r:id="rId14"/>
       <w:pgSz w:w="11906" w:h="16838"/>
       <w:pgMar w:top="720" w:right="720" w:bottom="720" w:left="720" w:header="708" w:footer="708" w:gutter="0"/>
       <w:cols w:space="708"/>
@@ -8301,6 +8306,18 @@
       <w:shd w:val="clear" w:color="auto" w:fill="E6E6E6"/>
     </w:rPr>
   </w:style>
+  <w:style w:type="character" w:styleId="FollowedHyperlink">
+    <w:name w:val="FollowedHyperlink"/>
+    <w:basedOn w:val="DefaultParagraphFont"/>
+    <w:uiPriority w:val="99"/>
+    <w:semiHidden/>
+    <w:unhideWhenUsed/>
+    <w:rsid w:val="00AE6FEF"/>
+    <w:rPr>
+      <w:color w:val="954F72" w:themeColor="followedHyperlink"/>
+      <w:u w:val="single"/>
+    </w:rPr>
+  </w:style>
 </w:styles>
 </file>
 
@@ -8570,7 +8587,7 @@
 </file>
 
 <file path=customXml/itemProps1.xml><?xml version="1.0" encoding="utf-8"?>
-<ds:datastoreItem xmlns:ds="http://schemas.openxmlformats.org/officeDocument/2006/customXml" ds:itemID="{4729F0AF-A930-43D7-8F80-CEE5505701E3}">
+<ds:datastoreItem xmlns:ds="http://schemas.openxmlformats.org/officeDocument/2006/customXml" ds:itemID="{715904DA-851C-4429-BA01-C51D58F3F8E0}">
   <ds:schemaRefs>
     <ds:schemaRef ds:uri="http://schemas.openxmlformats.org/officeDocument/2006/bibliography"/>
   </ds:schemaRefs>

</xml_diff>